<commit_message>
Updated set up instructions and pushed UML
</commit_message>
<xml_diff>
--- a/Data Files and Instructions/Instructions to run FYP system.docx
+++ b/Data Files and Instructions/Instructions to run FYP system.docx
@@ -2,6 +2,332 @@
 <file path=word/document.xml><?xml version="1.0" encoding="utf-8"?>
 <w:document xmlns:wpc="http://schemas.microsoft.com/office/word/2010/wordprocessingCanvas" xmlns:cx="http://schemas.microsoft.com/office/drawing/2014/chartex" xmlns:cx1="http://schemas.microsoft.com/office/drawing/2015/9/8/chartex" xmlns:cx2="http://schemas.microsoft.com/office/drawing/2015/10/21/chartex" xmlns:cx3="http://schemas.microsoft.com/office/drawing/2016/5/9/chartex" xmlns:cx4="http://schemas.microsoft.com/office/drawing/2016/5/10/chartex" xmlns:cx5="http://schemas.microsoft.com/office/drawing/2016/5/11/chartex" xmlns:cx6="http://schemas.microsoft.com/office/drawing/2016/5/12/chartex" xmlns:cx7="http://schemas.microsoft.com/office/drawing/2016/5/13/chartex" xmlns:cx8="http://schemas.microsoft.com/office/drawing/2016/5/14/chartex" xmlns:mc="http://schemas.openxmlformats.org/markup-compatibility/2006" xmlns:aink="http://schemas.microsoft.com/office/drawing/2016/ink" xmlns:am3d="http://schemas.microsoft.com/office/drawing/2017/model3d" xmlns:o="urn:schemas-microsoft-com:office:office" xmlns:oel="http://schemas.microsoft.com/office/2019/extlst" xmlns:r="http://schemas.openxmlformats.org/officeDocument/2006/relationships" xmlns:m="http://schemas.openxmlformats.org/officeDocument/2006/math" xmlns:v="urn:schemas-microsoft-com:vml" xmlns:wp14="http://schemas.microsoft.com/office/word/2010/wordprocessingDrawing" xmlns:wp="http://schemas.openxmlformats.org/drawingml/2006/wordprocessingDrawing" xmlns:w10="urn:schemas-microsoft-com:office:word" xmlns:w="http://schemas.openxmlformats.org/wordprocessingml/2006/main" xmlns:w14="http://schemas.microsoft.com/office/word/2010/wordml" xmlns:w15="http://schemas.microsoft.com/office/word/2012/wordml" xmlns:w16cex="http://schemas.microsoft.com/office/word/2018/wordml/cex" xmlns:w16cid="http://schemas.microsoft.com/office/word/2016/wordml/cid" xmlns:w16="http://schemas.microsoft.com/office/word/2018/wordml" xmlns:w16du="http://schemas.microsoft.com/office/word/2023/wordml/word16du" xmlns:w16sdtdh="http://schemas.microsoft.com/office/word/2020/wordml/sdtdatahash" xmlns:w16se="http://schemas.microsoft.com/office/word/2015/wordml/symex" xmlns:wpg="http://schemas.microsoft.com/office/word/2010/wordprocessingGroup" xmlns:wpi="http://schemas.microsoft.com/office/word/2010/wordprocessingInk" xmlns:wne="http://schemas.microsoft.com/office/word/2006/wordml" xmlns:wps="http://schemas.microsoft.com/office/word/2010/wordprocessingShape" mc:Ignorable="w14 w15 w16se w16cid w16 w16cex w16sdtdh wp14">
   <w:body>
+    <w:p>
+      <w:pPr>
+        <w:rPr>
+          <w:b/>
+          <w:bCs/>
+        </w:rPr>
+      </w:pPr>
+      <w:r>
+        <w:rPr>
+          <w:b/>
+          <w:bCs/>
+        </w:rPr>
+        <w:t>What this repository contains</w:t>
+      </w:r>
+    </w:p>
+    <w:p>
+      <w:pPr>
+        <w:pStyle w:val="ListParagraph"/>
+        <w:numPr>
+          <w:ilvl w:val="0"/>
+          <w:numId w:val="14"/>
+        </w:numPr>
+      </w:pPr>
+      <w:r>
+        <w:t xml:space="preserve">"Data Files and Instructions", it contains a copy of the three text files containing the </w:t>
+      </w:r>
+      <w:r>
+        <w:t>initial</w:t>
+      </w:r>
+      <w:r>
+        <w:t xml:space="preserve"> data of the FYP System and a PDF of the same instructions to set up.</w:t>
+      </w:r>
+    </w:p>
+    <w:p>
+      <w:pPr>
+        <w:pStyle w:val="ListParagraph"/>
+        <w:numPr>
+          <w:ilvl w:val="0"/>
+          <w:numId w:val="14"/>
+        </w:numPr>
+      </w:pPr>
+      <w:r>
+        <w:t>"FYP System", it contains all the Java source code required to run the program.</w:t>
+      </w:r>
+    </w:p>
+    <w:p>
+      <w:pPr>
+        <w:pStyle w:val="ListParagraph"/>
+        <w:numPr>
+          <w:ilvl w:val="0"/>
+          <w:numId w:val="14"/>
+        </w:numPr>
+      </w:pPr>
+      <w:r>
+        <w:t>"</w:t>
+      </w:r>
+      <w:proofErr w:type="spellStart"/>
+      <w:r>
+        <w:t>JavaDocs</w:t>
+      </w:r>
+      <w:proofErr w:type="spellEnd"/>
+      <w:r>
+        <w:t>", it contains the documentation of all classes and methods defined in the source code.</w:t>
+      </w:r>
+    </w:p>
+    <w:p>
+      <w:pPr>
+        <w:pStyle w:val="ListParagraph"/>
+        <w:numPr>
+          <w:ilvl w:val="0"/>
+          <w:numId w:val="14"/>
+        </w:numPr>
+      </w:pPr>
+      <w:r>
+        <w:t xml:space="preserve">"UML Diagram" is a PDF of our UML diagram showing the relationships, </w:t>
+      </w:r>
+      <w:r>
+        <w:t>attributes,</w:t>
+      </w:r>
+      <w:r>
+        <w:t xml:space="preserve"> and methods of all classes in the program.</w:t>
+      </w:r>
+    </w:p>
+    <w:p>
+      <w:pPr>
+        <w:pStyle w:val="ListParagraph"/>
+      </w:pPr>
+    </w:p>
+    <w:p>
+      <w:pPr>
+        <w:rPr>
+          <w:b/>
+          <w:bCs/>
+        </w:rPr>
+      </w:pPr>
+      <w:r>
+        <w:rPr>
+          <w:b/>
+          <w:bCs/>
+        </w:rPr>
+        <w:t>Setting-up Instructions</w:t>
+      </w:r>
+    </w:p>
+    <w:p>
+      <w:pPr>
+        <w:pStyle w:val="ListParagraph"/>
+        <w:numPr>
+          <w:ilvl w:val="0"/>
+          <w:numId w:val="11"/>
+        </w:numPr>
+      </w:pPr>
+      <w:r>
+        <w:t>Running in IntelliJ IDEA CE</w:t>
+      </w:r>
+    </w:p>
+    <w:p>
+      <w:pPr>
+        <w:pStyle w:val="ListParagraph"/>
+        <w:numPr>
+          <w:ilvl w:val="0"/>
+          <w:numId w:val="12"/>
+        </w:numPr>
+      </w:pPr>
+      <w:r>
+        <w:t>Download and unzip the folder. For first time users, copy the three text files, Projects.txt, Requests.txt and Users.txt in the "Data Files and Instructions" folder and replace the text files in the "data" folder of "FYP System".</w:t>
+      </w:r>
+    </w:p>
+    <w:p>
+      <w:pPr>
+        <w:pStyle w:val="ListParagraph"/>
+        <w:numPr>
+          <w:ilvl w:val="0"/>
+          <w:numId w:val="11"/>
+        </w:numPr>
+      </w:pPr>
+      <w:r>
+        <w:t>Running FYP System.jar in command prompt. (Windows/MacOS)</w:t>
+      </w:r>
+    </w:p>
+    <w:p>
+      <w:pPr>
+        <w:pStyle w:val="ListParagraph"/>
+        <w:numPr>
+          <w:ilvl w:val="0"/>
+          <w:numId w:val="12"/>
+        </w:numPr>
+      </w:pPr>
+      <w:r>
+        <w:t>For first time users, copy the three text files, Projects.txt, Requests.txt and Users.txt in the "Data Files and Instructions" folder.</w:t>
+      </w:r>
+    </w:p>
+    <w:p>
+      <w:pPr>
+        <w:pStyle w:val="ListParagraph"/>
+        <w:numPr>
+          <w:ilvl w:val="0"/>
+          <w:numId w:val="12"/>
+        </w:numPr>
+      </w:pPr>
+      <w:r>
+        <w:t>For Windows, go to C:\Users\Your Windows Signed-In Account Name. While here, create a folder called "data" and paste the three text files into the newly created "data" folder.</w:t>
+      </w:r>
+    </w:p>
+    <w:p>
+      <w:pPr>
+        <w:pStyle w:val="ListParagraph"/>
+        <w:numPr>
+          <w:ilvl w:val="0"/>
+          <w:numId w:val="12"/>
+        </w:numPr>
+      </w:pPr>
+      <w:r>
+        <w:t>For Mac, go to Users\Your Mac Signed-In Account Name. While here, create a folder called "data" and paste the three text files into the newly created "data" folder.</w:t>
+      </w:r>
+    </w:p>
+    <w:p>
+      <w:pPr>
+        <w:pStyle w:val="ListParagraph"/>
+        <w:numPr>
+          <w:ilvl w:val="0"/>
+          <w:numId w:val="12"/>
+        </w:numPr>
+      </w:pPr>
+      <w:r>
+        <w:t xml:space="preserve">To find the FYP System.jar file, go to FYP System &gt; out &gt; artifacts &gt; </w:t>
+      </w:r>
+      <w:proofErr w:type="spellStart"/>
+      <w:r>
+        <w:t>FYP_System_jar</w:t>
+      </w:r>
+      <w:proofErr w:type="spellEnd"/>
+      <w:r>
+        <w:t>.</w:t>
+      </w:r>
+    </w:p>
+    <w:p>
+      <w:pPr>
+        <w:pStyle w:val="ListParagraph"/>
+        <w:ind w:left="1080"/>
+      </w:pPr>
+    </w:p>
+    <w:p>
+      <w:pPr>
+        <w:rPr>
+          <w:b/>
+          <w:bCs/>
+        </w:rPr>
+      </w:pPr>
+      <w:r>
+        <w:rPr>
+          <w:b/>
+          <w:bCs/>
+        </w:rPr>
+        <w:t>Running the Program</w:t>
+      </w:r>
+    </w:p>
+    <w:p>
+      <w:pPr>
+        <w:pStyle w:val="ListParagraph"/>
+        <w:numPr>
+          <w:ilvl w:val="0"/>
+          <w:numId w:val="13"/>
+        </w:numPr>
+      </w:pPr>
+      <w:r>
+        <w:t>Running in IntelliJ IDEA CE.</w:t>
+      </w:r>
+    </w:p>
+    <w:p>
+      <w:pPr>
+        <w:pStyle w:val="ListParagraph"/>
+        <w:numPr>
+          <w:ilvl w:val="0"/>
+          <w:numId w:val="12"/>
+        </w:numPr>
+      </w:pPr>
+      <w:r>
+        <w:t>Open the folder "FYP System" in IntelliJ</w:t>
+      </w:r>
+    </w:p>
+    <w:p>
+      <w:pPr>
+        <w:pStyle w:val="ListParagraph"/>
+        <w:numPr>
+          <w:ilvl w:val="0"/>
+          <w:numId w:val="12"/>
+        </w:numPr>
+      </w:pPr>
+      <w:r>
+        <w:t xml:space="preserve">Go to </w:t>
+      </w:r>
+      <w:proofErr w:type="spellStart"/>
+      <w:r>
+        <w:t>src</w:t>
+      </w:r>
+      <w:proofErr w:type="spellEnd"/>
+      <w:r>
+        <w:t xml:space="preserve"> &gt; </w:t>
+      </w:r>
+      <w:proofErr w:type="spellStart"/>
+      <w:r>
+        <w:t>fyp</w:t>
+      </w:r>
+      <w:proofErr w:type="spellEnd"/>
+      <w:r>
+        <w:t xml:space="preserve"> &gt; </w:t>
+      </w:r>
+      <w:proofErr w:type="gramStart"/>
+      <w:r>
+        <w:t>main</w:t>
+      </w:r>
+      <w:proofErr w:type="gramEnd"/>
+    </w:p>
+    <w:p>
+      <w:pPr>
+        <w:pStyle w:val="ListParagraph"/>
+        <w:numPr>
+          <w:ilvl w:val="0"/>
+          <w:numId w:val="12"/>
+        </w:numPr>
+      </w:pPr>
+      <w:r>
+        <w:t xml:space="preserve">Then, run to start the </w:t>
+      </w:r>
+      <w:proofErr w:type="gramStart"/>
+      <w:r>
+        <w:t>program</w:t>
+      </w:r>
+      <w:proofErr w:type="gramEnd"/>
+    </w:p>
+    <w:p>
+      <w:pPr>
+        <w:pStyle w:val="ListParagraph"/>
+        <w:numPr>
+          <w:ilvl w:val="0"/>
+          <w:numId w:val="13"/>
+        </w:numPr>
+      </w:pPr>
+      <w:r>
+        <w:t>Running FYP System.jar file in command prompt. (Windows/MacOS)</w:t>
+      </w:r>
+    </w:p>
+    <w:p>
+      <w:pPr>
+        <w:pStyle w:val="ListParagraph"/>
+        <w:numPr>
+          <w:ilvl w:val="0"/>
+          <w:numId w:val="12"/>
+        </w:numPr>
+      </w:pPr>
+      <w:r>
+        <w:t>Open Command Prompt</w:t>
+      </w:r>
+    </w:p>
+    <w:p>
+      <w:pPr>
+        <w:pStyle w:val="ListParagraph"/>
+        <w:numPr>
+          <w:ilvl w:val="0"/>
+          <w:numId w:val="12"/>
+        </w:numPr>
+      </w:pPr>
+      <w:r>
+        <w:t>Type in, "java -jar (file path to FYP System.jar)". For the file path to FYP System.jar, you can drag the FYP System.jar file to the command prompt/terminal.</w:t>
+      </w:r>
+    </w:p>
     <w:p/>
     <w:sectPr>
       <w:pgSz w:w="11906" w:h="16838"/>
@@ -11,6 +337,1743 @@
     </w:sectPr>
   </w:body>
 </w:document>
+</file>
+
+<file path=word/numbering.xml><?xml version="1.0" encoding="utf-8"?>
+<w:numbering xmlns:wpc="http://schemas.microsoft.com/office/word/2010/wordprocessingCanvas" xmlns:cx="http://schemas.microsoft.com/office/drawing/2014/chartex" xmlns:cx1="http://schemas.microsoft.com/office/drawing/2015/9/8/chartex" xmlns:cx2="http://schemas.microsoft.com/office/drawing/2015/10/21/chartex" xmlns:cx3="http://schemas.microsoft.com/office/drawing/2016/5/9/chartex" xmlns:cx4="http://schemas.microsoft.com/office/drawing/2016/5/10/chartex" xmlns:cx5="http://schemas.microsoft.com/office/drawing/2016/5/11/chartex" xmlns:cx6="http://schemas.microsoft.com/office/drawing/2016/5/12/chartex" xmlns:cx7="http://schemas.microsoft.com/office/drawing/2016/5/13/chartex" xmlns:cx8="http://schemas.microsoft.com/office/drawing/2016/5/14/chartex" xmlns:mc="http://schemas.openxmlformats.org/markup-compatibility/2006" xmlns:aink="http://schemas.microsoft.com/office/drawing/2016/ink" xmlns:am3d="http://schemas.microsoft.com/office/drawing/2017/model3d" xmlns:o="urn:schemas-microsoft-com:office:office" xmlns:oel="http://schemas.microsoft.com/office/2019/extlst" xmlns:r="http://schemas.openxmlformats.org/officeDocument/2006/relationships" xmlns:m="http://schemas.openxmlformats.org/officeDocument/2006/math" xmlns:v="urn:schemas-microsoft-com:vml" xmlns:wp14="http://schemas.microsoft.com/office/word/2010/wordprocessingDrawing" xmlns:wp="http://schemas.openxmlformats.org/drawingml/2006/wordprocessingDrawing" xmlns:w10="urn:schemas-microsoft-com:office:word" xmlns:w="http://schemas.openxmlformats.org/wordprocessingml/2006/main" xmlns:w14="http://schemas.microsoft.com/office/word/2010/wordml" xmlns:w15="http://schemas.microsoft.com/office/word/2012/wordml" xmlns:w16cex="http://schemas.microsoft.com/office/word/2018/wordml/cex" xmlns:w16cid="http://schemas.microsoft.com/office/word/2016/wordml/cid" xmlns:w16="http://schemas.microsoft.com/office/word/2018/wordml" xmlns:w16du="http://schemas.microsoft.com/office/word/2023/wordml/word16du" xmlns:w16sdtdh="http://schemas.microsoft.com/office/word/2020/wordml/sdtdatahash" xmlns:w16se="http://schemas.microsoft.com/office/word/2015/wordml/symex" xmlns:wpg="http://schemas.microsoft.com/office/word/2010/wordprocessingGroup" xmlns:wpi="http://schemas.microsoft.com/office/word/2010/wordprocessingInk" xmlns:wne="http://schemas.microsoft.com/office/word/2006/wordml" xmlns:wps="http://schemas.microsoft.com/office/word/2010/wordprocessingShape" mc:Ignorable="w14 w15 w16se w16cid w16 w16cex w16sdtdh wp14">
+  <w:abstractNum w:abstractNumId="0" w15:restartNumberingAfterBreak="0">
+    <w:nsid w:val="01C7507B"/>
+    <w:multiLevelType w:val="hybridMultilevel"/>
+    <w:tmpl w:val="D92E664E"/>
+    <w:lvl w:ilvl="0" w:tplc="08090011">
+      <w:start w:val="1"/>
+      <w:numFmt w:val="decimal"/>
+      <w:lvlText w:val="%1)"/>
+      <w:lvlJc w:val="left"/>
+      <w:pPr>
+        <w:ind w:left="720" w:hanging="360"/>
+      </w:pPr>
+      <w:rPr>
+        <w:rFonts w:hint="default"/>
+      </w:rPr>
+    </w:lvl>
+    <w:lvl w:ilvl="1" w:tplc="08090019" w:tentative="1">
+      <w:start w:val="1"/>
+      <w:numFmt w:val="lowerLetter"/>
+      <w:lvlText w:val="%2."/>
+      <w:lvlJc w:val="left"/>
+      <w:pPr>
+        <w:ind w:left="1440" w:hanging="360"/>
+      </w:pPr>
+    </w:lvl>
+    <w:lvl w:ilvl="2" w:tplc="0809001B" w:tentative="1">
+      <w:start w:val="1"/>
+      <w:numFmt w:val="lowerRoman"/>
+      <w:lvlText w:val="%3."/>
+      <w:lvlJc w:val="right"/>
+      <w:pPr>
+        <w:ind w:left="2160" w:hanging="180"/>
+      </w:pPr>
+    </w:lvl>
+    <w:lvl w:ilvl="3" w:tplc="0809000F" w:tentative="1">
+      <w:start w:val="1"/>
+      <w:numFmt w:val="decimal"/>
+      <w:lvlText w:val="%4."/>
+      <w:lvlJc w:val="left"/>
+      <w:pPr>
+        <w:ind w:left="2880" w:hanging="360"/>
+      </w:pPr>
+    </w:lvl>
+    <w:lvl w:ilvl="4" w:tplc="08090019" w:tentative="1">
+      <w:start w:val="1"/>
+      <w:numFmt w:val="lowerLetter"/>
+      <w:lvlText w:val="%5."/>
+      <w:lvlJc w:val="left"/>
+      <w:pPr>
+        <w:ind w:left="3600" w:hanging="360"/>
+      </w:pPr>
+    </w:lvl>
+    <w:lvl w:ilvl="5" w:tplc="0809001B" w:tentative="1">
+      <w:start w:val="1"/>
+      <w:numFmt w:val="lowerRoman"/>
+      <w:lvlText w:val="%6."/>
+      <w:lvlJc w:val="right"/>
+      <w:pPr>
+        <w:ind w:left="4320" w:hanging="180"/>
+      </w:pPr>
+    </w:lvl>
+    <w:lvl w:ilvl="6" w:tplc="0809000F" w:tentative="1">
+      <w:start w:val="1"/>
+      <w:numFmt w:val="decimal"/>
+      <w:lvlText w:val="%7."/>
+      <w:lvlJc w:val="left"/>
+      <w:pPr>
+        <w:ind w:left="5040" w:hanging="360"/>
+      </w:pPr>
+    </w:lvl>
+    <w:lvl w:ilvl="7" w:tplc="08090019" w:tentative="1">
+      <w:start w:val="1"/>
+      <w:numFmt w:val="lowerLetter"/>
+      <w:lvlText w:val="%8."/>
+      <w:lvlJc w:val="left"/>
+      <w:pPr>
+        <w:ind w:left="5760" w:hanging="360"/>
+      </w:pPr>
+    </w:lvl>
+    <w:lvl w:ilvl="8" w:tplc="0809001B" w:tentative="1">
+      <w:start w:val="1"/>
+      <w:numFmt w:val="lowerRoman"/>
+      <w:lvlText w:val="%9."/>
+      <w:lvlJc w:val="right"/>
+      <w:pPr>
+        <w:ind w:left="6480" w:hanging="180"/>
+      </w:pPr>
+    </w:lvl>
+  </w:abstractNum>
+  <w:abstractNum w:abstractNumId="1" w15:restartNumberingAfterBreak="0">
+    <w:nsid w:val="0AB875A0"/>
+    <w:multiLevelType w:val="multilevel"/>
+    <w:tmpl w:val="AE64AF4A"/>
+    <w:lvl w:ilvl="0">
+      <w:start w:val="1"/>
+      <w:numFmt w:val="bullet"/>
+      <w:lvlText w:val=""/>
+      <w:lvlJc w:val="left"/>
+      <w:pPr>
+        <w:tabs>
+          <w:tab w:val="num" w:pos="720"/>
+        </w:tabs>
+        <w:ind w:left="720" w:hanging="360"/>
+      </w:pPr>
+      <w:rPr>
+        <w:rFonts w:ascii="Symbol" w:hAnsi="Symbol" w:hint="default"/>
+        <w:sz w:val="20"/>
+      </w:rPr>
+    </w:lvl>
+    <w:lvl w:ilvl="1" w:tentative="1">
+      <w:start w:val="1"/>
+      <w:numFmt w:val="bullet"/>
+      <w:lvlText w:val="o"/>
+      <w:lvlJc w:val="left"/>
+      <w:pPr>
+        <w:tabs>
+          <w:tab w:val="num" w:pos="1440"/>
+        </w:tabs>
+        <w:ind w:left="1440" w:hanging="360"/>
+      </w:pPr>
+      <w:rPr>
+        <w:rFonts w:ascii="Courier New" w:hAnsi="Courier New" w:hint="default"/>
+        <w:sz w:val="20"/>
+      </w:rPr>
+    </w:lvl>
+    <w:lvl w:ilvl="2" w:tentative="1">
+      <w:start w:val="1"/>
+      <w:numFmt w:val="bullet"/>
+      <w:lvlText w:val=""/>
+      <w:lvlJc w:val="left"/>
+      <w:pPr>
+        <w:tabs>
+          <w:tab w:val="num" w:pos="2160"/>
+        </w:tabs>
+        <w:ind w:left="2160" w:hanging="360"/>
+      </w:pPr>
+      <w:rPr>
+        <w:rFonts w:ascii="Wingdings" w:hAnsi="Wingdings" w:hint="default"/>
+        <w:sz w:val="20"/>
+      </w:rPr>
+    </w:lvl>
+    <w:lvl w:ilvl="3" w:tentative="1">
+      <w:start w:val="1"/>
+      <w:numFmt w:val="bullet"/>
+      <w:lvlText w:val=""/>
+      <w:lvlJc w:val="left"/>
+      <w:pPr>
+        <w:tabs>
+          <w:tab w:val="num" w:pos="2880"/>
+        </w:tabs>
+        <w:ind w:left="2880" w:hanging="360"/>
+      </w:pPr>
+      <w:rPr>
+        <w:rFonts w:ascii="Wingdings" w:hAnsi="Wingdings" w:hint="default"/>
+        <w:sz w:val="20"/>
+      </w:rPr>
+    </w:lvl>
+    <w:lvl w:ilvl="4" w:tentative="1">
+      <w:start w:val="1"/>
+      <w:numFmt w:val="bullet"/>
+      <w:lvlText w:val=""/>
+      <w:lvlJc w:val="left"/>
+      <w:pPr>
+        <w:tabs>
+          <w:tab w:val="num" w:pos="3600"/>
+        </w:tabs>
+        <w:ind w:left="3600" w:hanging="360"/>
+      </w:pPr>
+      <w:rPr>
+        <w:rFonts w:ascii="Wingdings" w:hAnsi="Wingdings" w:hint="default"/>
+        <w:sz w:val="20"/>
+      </w:rPr>
+    </w:lvl>
+    <w:lvl w:ilvl="5" w:tentative="1">
+      <w:start w:val="1"/>
+      <w:numFmt w:val="bullet"/>
+      <w:lvlText w:val=""/>
+      <w:lvlJc w:val="left"/>
+      <w:pPr>
+        <w:tabs>
+          <w:tab w:val="num" w:pos="4320"/>
+        </w:tabs>
+        <w:ind w:left="4320" w:hanging="360"/>
+      </w:pPr>
+      <w:rPr>
+        <w:rFonts w:ascii="Wingdings" w:hAnsi="Wingdings" w:hint="default"/>
+        <w:sz w:val="20"/>
+      </w:rPr>
+    </w:lvl>
+    <w:lvl w:ilvl="6" w:tentative="1">
+      <w:start w:val="1"/>
+      <w:numFmt w:val="bullet"/>
+      <w:lvlText w:val=""/>
+      <w:lvlJc w:val="left"/>
+      <w:pPr>
+        <w:tabs>
+          <w:tab w:val="num" w:pos="5040"/>
+        </w:tabs>
+        <w:ind w:left="5040" w:hanging="360"/>
+      </w:pPr>
+      <w:rPr>
+        <w:rFonts w:ascii="Wingdings" w:hAnsi="Wingdings" w:hint="default"/>
+        <w:sz w:val="20"/>
+      </w:rPr>
+    </w:lvl>
+    <w:lvl w:ilvl="7" w:tentative="1">
+      <w:start w:val="1"/>
+      <w:numFmt w:val="bullet"/>
+      <w:lvlText w:val=""/>
+      <w:lvlJc w:val="left"/>
+      <w:pPr>
+        <w:tabs>
+          <w:tab w:val="num" w:pos="5760"/>
+        </w:tabs>
+        <w:ind w:left="5760" w:hanging="360"/>
+      </w:pPr>
+      <w:rPr>
+        <w:rFonts w:ascii="Wingdings" w:hAnsi="Wingdings" w:hint="default"/>
+        <w:sz w:val="20"/>
+      </w:rPr>
+    </w:lvl>
+    <w:lvl w:ilvl="8" w:tentative="1">
+      <w:start w:val="1"/>
+      <w:numFmt w:val="bullet"/>
+      <w:lvlText w:val=""/>
+      <w:lvlJc w:val="left"/>
+      <w:pPr>
+        <w:tabs>
+          <w:tab w:val="num" w:pos="6480"/>
+        </w:tabs>
+        <w:ind w:left="6480" w:hanging="360"/>
+      </w:pPr>
+      <w:rPr>
+        <w:rFonts w:ascii="Wingdings" w:hAnsi="Wingdings" w:hint="default"/>
+        <w:sz w:val="20"/>
+      </w:rPr>
+    </w:lvl>
+  </w:abstractNum>
+  <w:abstractNum w:abstractNumId="2" w15:restartNumberingAfterBreak="0">
+    <w:nsid w:val="0DB802EA"/>
+    <w:multiLevelType w:val="hybridMultilevel"/>
+    <w:tmpl w:val="A5DA2D30"/>
+    <w:lvl w:ilvl="0" w:tplc="08090001">
+      <w:start w:val="1"/>
+      <w:numFmt w:val="bullet"/>
+      <w:lvlText w:val=""/>
+      <w:lvlJc w:val="left"/>
+      <w:pPr>
+        <w:ind w:left="720" w:hanging="360"/>
+      </w:pPr>
+      <w:rPr>
+        <w:rFonts w:ascii="Symbol" w:hAnsi="Symbol" w:hint="default"/>
+      </w:rPr>
+    </w:lvl>
+    <w:lvl w:ilvl="1" w:tplc="08090003" w:tentative="1">
+      <w:start w:val="1"/>
+      <w:numFmt w:val="bullet"/>
+      <w:lvlText w:val="o"/>
+      <w:lvlJc w:val="left"/>
+      <w:pPr>
+        <w:ind w:left="1440" w:hanging="360"/>
+      </w:pPr>
+      <w:rPr>
+        <w:rFonts w:ascii="Courier New" w:hAnsi="Courier New" w:cs="Courier New" w:hint="default"/>
+      </w:rPr>
+    </w:lvl>
+    <w:lvl w:ilvl="2" w:tplc="08090005" w:tentative="1">
+      <w:start w:val="1"/>
+      <w:numFmt w:val="bullet"/>
+      <w:lvlText w:val=""/>
+      <w:lvlJc w:val="left"/>
+      <w:pPr>
+        <w:ind w:left="2160" w:hanging="360"/>
+      </w:pPr>
+      <w:rPr>
+        <w:rFonts w:ascii="Wingdings" w:hAnsi="Wingdings" w:hint="default"/>
+      </w:rPr>
+    </w:lvl>
+    <w:lvl w:ilvl="3" w:tplc="08090001" w:tentative="1">
+      <w:start w:val="1"/>
+      <w:numFmt w:val="bullet"/>
+      <w:lvlText w:val=""/>
+      <w:lvlJc w:val="left"/>
+      <w:pPr>
+        <w:ind w:left="2880" w:hanging="360"/>
+      </w:pPr>
+      <w:rPr>
+        <w:rFonts w:ascii="Symbol" w:hAnsi="Symbol" w:hint="default"/>
+      </w:rPr>
+    </w:lvl>
+    <w:lvl w:ilvl="4" w:tplc="08090003" w:tentative="1">
+      <w:start w:val="1"/>
+      <w:numFmt w:val="bullet"/>
+      <w:lvlText w:val="o"/>
+      <w:lvlJc w:val="left"/>
+      <w:pPr>
+        <w:ind w:left="3600" w:hanging="360"/>
+      </w:pPr>
+      <w:rPr>
+        <w:rFonts w:ascii="Courier New" w:hAnsi="Courier New" w:cs="Courier New" w:hint="default"/>
+      </w:rPr>
+    </w:lvl>
+    <w:lvl w:ilvl="5" w:tplc="08090005" w:tentative="1">
+      <w:start w:val="1"/>
+      <w:numFmt w:val="bullet"/>
+      <w:lvlText w:val=""/>
+      <w:lvlJc w:val="left"/>
+      <w:pPr>
+        <w:ind w:left="4320" w:hanging="360"/>
+      </w:pPr>
+      <w:rPr>
+        <w:rFonts w:ascii="Wingdings" w:hAnsi="Wingdings" w:hint="default"/>
+      </w:rPr>
+    </w:lvl>
+    <w:lvl w:ilvl="6" w:tplc="08090001" w:tentative="1">
+      <w:start w:val="1"/>
+      <w:numFmt w:val="bullet"/>
+      <w:lvlText w:val=""/>
+      <w:lvlJc w:val="left"/>
+      <w:pPr>
+        <w:ind w:left="5040" w:hanging="360"/>
+      </w:pPr>
+      <w:rPr>
+        <w:rFonts w:ascii="Symbol" w:hAnsi="Symbol" w:hint="default"/>
+      </w:rPr>
+    </w:lvl>
+    <w:lvl w:ilvl="7" w:tplc="08090003" w:tentative="1">
+      <w:start w:val="1"/>
+      <w:numFmt w:val="bullet"/>
+      <w:lvlText w:val="o"/>
+      <w:lvlJc w:val="left"/>
+      <w:pPr>
+        <w:ind w:left="5760" w:hanging="360"/>
+      </w:pPr>
+      <w:rPr>
+        <w:rFonts w:ascii="Courier New" w:hAnsi="Courier New" w:cs="Courier New" w:hint="default"/>
+      </w:rPr>
+    </w:lvl>
+    <w:lvl w:ilvl="8" w:tplc="08090005" w:tentative="1">
+      <w:start w:val="1"/>
+      <w:numFmt w:val="bullet"/>
+      <w:lvlText w:val=""/>
+      <w:lvlJc w:val="left"/>
+      <w:pPr>
+        <w:ind w:left="6480" w:hanging="360"/>
+      </w:pPr>
+      <w:rPr>
+        <w:rFonts w:ascii="Wingdings" w:hAnsi="Wingdings" w:hint="default"/>
+      </w:rPr>
+    </w:lvl>
+  </w:abstractNum>
+  <w:abstractNum w:abstractNumId="3" w15:restartNumberingAfterBreak="0">
+    <w:nsid w:val="1718373A"/>
+    <w:multiLevelType w:val="multilevel"/>
+    <w:tmpl w:val="CDEA4060"/>
+    <w:lvl w:ilvl="0">
+      <w:start w:val="1"/>
+      <w:numFmt w:val="bullet"/>
+      <w:lvlText w:val=""/>
+      <w:lvlJc w:val="left"/>
+      <w:pPr>
+        <w:tabs>
+          <w:tab w:val="num" w:pos="720"/>
+        </w:tabs>
+        <w:ind w:left="720" w:hanging="360"/>
+      </w:pPr>
+      <w:rPr>
+        <w:rFonts w:ascii="Symbol" w:hAnsi="Symbol" w:hint="default"/>
+        <w:sz w:val="20"/>
+      </w:rPr>
+    </w:lvl>
+    <w:lvl w:ilvl="1" w:tentative="1">
+      <w:start w:val="1"/>
+      <w:numFmt w:val="bullet"/>
+      <w:lvlText w:val="o"/>
+      <w:lvlJc w:val="left"/>
+      <w:pPr>
+        <w:tabs>
+          <w:tab w:val="num" w:pos="1440"/>
+        </w:tabs>
+        <w:ind w:left="1440" w:hanging="360"/>
+      </w:pPr>
+      <w:rPr>
+        <w:rFonts w:ascii="Courier New" w:hAnsi="Courier New" w:hint="default"/>
+        <w:sz w:val="20"/>
+      </w:rPr>
+    </w:lvl>
+    <w:lvl w:ilvl="2" w:tentative="1">
+      <w:start w:val="1"/>
+      <w:numFmt w:val="bullet"/>
+      <w:lvlText w:val=""/>
+      <w:lvlJc w:val="left"/>
+      <w:pPr>
+        <w:tabs>
+          <w:tab w:val="num" w:pos="2160"/>
+        </w:tabs>
+        <w:ind w:left="2160" w:hanging="360"/>
+      </w:pPr>
+      <w:rPr>
+        <w:rFonts w:ascii="Wingdings" w:hAnsi="Wingdings" w:hint="default"/>
+        <w:sz w:val="20"/>
+      </w:rPr>
+    </w:lvl>
+    <w:lvl w:ilvl="3" w:tentative="1">
+      <w:start w:val="1"/>
+      <w:numFmt w:val="bullet"/>
+      <w:lvlText w:val=""/>
+      <w:lvlJc w:val="left"/>
+      <w:pPr>
+        <w:tabs>
+          <w:tab w:val="num" w:pos="2880"/>
+        </w:tabs>
+        <w:ind w:left="2880" w:hanging="360"/>
+      </w:pPr>
+      <w:rPr>
+        <w:rFonts w:ascii="Wingdings" w:hAnsi="Wingdings" w:hint="default"/>
+        <w:sz w:val="20"/>
+      </w:rPr>
+    </w:lvl>
+    <w:lvl w:ilvl="4" w:tentative="1">
+      <w:start w:val="1"/>
+      <w:numFmt w:val="bullet"/>
+      <w:lvlText w:val=""/>
+      <w:lvlJc w:val="left"/>
+      <w:pPr>
+        <w:tabs>
+          <w:tab w:val="num" w:pos="3600"/>
+        </w:tabs>
+        <w:ind w:left="3600" w:hanging="360"/>
+      </w:pPr>
+      <w:rPr>
+        <w:rFonts w:ascii="Wingdings" w:hAnsi="Wingdings" w:hint="default"/>
+        <w:sz w:val="20"/>
+      </w:rPr>
+    </w:lvl>
+    <w:lvl w:ilvl="5" w:tentative="1">
+      <w:start w:val="1"/>
+      <w:numFmt w:val="bullet"/>
+      <w:lvlText w:val=""/>
+      <w:lvlJc w:val="left"/>
+      <w:pPr>
+        <w:tabs>
+          <w:tab w:val="num" w:pos="4320"/>
+        </w:tabs>
+        <w:ind w:left="4320" w:hanging="360"/>
+      </w:pPr>
+      <w:rPr>
+        <w:rFonts w:ascii="Wingdings" w:hAnsi="Wingdings" w:hint="default"/>
+        <w:sz w:val="20"/>
+      </w:rPr>
+    </w:lvl>
+    <w:lvl w:ilvl="6" w:tentative="1">
+      <w:start w:val="1"/>
+      <w:numFmt w:val="bullet"/>
+      <w:lvlText w:val=""/>
+      <w:lvlJc w:val="left"/>
+      <w:pPr>
+        <w:tabs>
+          <w:tab w:val="num" w:pos="5040"/>
+        </w:tabs>
+        <w:ind w:left="5040" w:hanging="360"/>
+      </w:pPr>
+      <w:rPr>
+        <w:rFonts w:ascii="Wingdings" w:hAnsi="Wingdings" w:hint="default"/>
+        <w:sz w:val="20"/>
+      </w:rPr>
+    </w:lvl>
+    <w:lvl w:ilvl="7" w:tentative="1">
+      <w:start w:val="1"/>
+      <w:numFmt w:val="bullet"/>
+      <w:lvlText w:val=""/>
+      <w:lvlJc w:val="left"/>
+      <w:pPr>
+        <w:tabs>
+          <w:tab w:val="num" w:pos="5760"/>
+        </w:tabs>
+        <w:ind w:left="5760" w:hanging="360"/>
+      </w:pPr>
+      <w:rPr>
+        <w:rFonts w:ascii="Wingdings" w:hAnsi="Wingdings" w:hint="default"/>
+        <w:sz w:val="20"/>
+      </w:rPr>
+    </w:lvl>
+    <w:lvl w:ilvl="8" w:tentative="1">
+      <w:start w:val="1"/>
+      <w:numFmt w:val="bullet"/>
+      <w:lvlText w:val=""/>
+      <w:lvlJc w:val="left"/>
+      <w:pPr>
+        <w:tabs>
+          <w:tab w:val="num" w:pos="6480"/>
+        </w:tabs>
+        <w:ind w:left="6480" w:hanging="360"/>
+      </w:pPr>
+      <w:rPr>
+        <w:rFonts w:ascii="Wingdings" w:hAnsi="Wingdings" w:hint="default"/>
+        <w:sz w:val="20"/>
+      </w:rPr>
+    </w:lvl>
+  </w:abstractNum>
+  <w:abstractNum w:abstractNumId="4" w15:restartNumberingAfterBreak="0">
+    <w:nsid w:val="1E943915"/>
+    <w:multiLevelType w:val="multilevel"/>
+    <w:tmpl w:val="1C6CBEDC"/>
+    <w:lvl w:ilvl="0">
+      <w:start w:val="1"/>
+      <w:numFmt w:val="bullet"/>
+      <w:lvlText w:val=""/>
+      <w:lvlJc w:val="left"/>
+      <w:pPr>
+        <w:tabs>
+          <w:tab w:val="num" w:pos="720"/>
+        </w:tabs>
+        <w:ind w:left="720" w:hanging="360"/>
+      </w:pPr>
+      <w:rPr>
+        <w:rFonts w:ascii="Symbol" w:hAnsi="Symbol" w:hint="default"/>
+        <w:sz w:val="20"/>
+      </w:rPr>
+    </w:lvl>
+    <w:lvl w:ilvl="1" w:tentative="1">
+      <w:start w:val="1"/>
+      <w:numFmt w:val="bullet"/>
+      <w:lvlText w:val="o"/>
+      <w:lvlJc w:val="left"/>
+      <w:pPr>
+        <w:tabs>
+          <w:tab w:val="num" w:pos="1440"/>
+        </w:tabs>
+        <w:ind w:left="1440" w:hanging="360"/>
+      </w:pPr>
+      <w:rPr>
+        <w:rFonts w:ascii="Courier New" w:hAnsi="Courier New" w:hint="default"/>
+        <w:sz w:val="20"/>
+      </w:rPr>
+    </w:lvl>
+    <w:lvl w:ilvl="2" w:tentative="1">
+      <w:start w:val="1"/>
+      <w:numFmt w:val="bullet"/>
+      <w:lvlText w:val=""/>
+      <w:lvlJc w:val="left"/>
+      <w:pPr>
+        <w:tabs>
+          <w:tab w:val="num" w:pos="2160"/>
+        </w:tabs>
+        <w:ind w:left="2160" w:hanging="360"/>
+      </w:pPr>
+      <w:rPr>
+        <w:rFonts w:ascii="Wingdings" w:hAnsi="Wingdings" w:hint="default"/>
+        <w:sz w:val="20"/>
+      </w:rPr>
+    </w:lvl>
+    <w:lvl w:ilvl="3" w:tentative="1">
+      <w:start w:val="1"/>
+      <w:numFmt w:val="bullet"/>
+      <w:lvlText w:val=""/>
+      <w:lvlJc w:val="left"/>
+      <w:pPr>
+        <w:tabs>
+          <w:tab w:val="num" w:pos="2880"/>
+        </w:tabs>
+        <w:ind w:left="2880" w:hanging="360"/>
+      </w:pPr>
+      <w:rPr>
+        <w:rFonts w:ascii="Wingdings" w:hAnsi="Wingdings" w:hint="default"/>
+        <w:sz w:val="20"/>
+      </w:rPr>
+    </w:lvl>
+    <w:lvl w:ilvl="4" w:tentative="1">
+      <w:start w:val="1"/>
+      <w:numFmt w:val="bullet"/>
+      <w:lvlText w:val=""/>
+      <w:lvlJc w:val="left"/>
+      <w:pPr>
+        <w:tabs>
+          <w:tab w:val="num" w:pos="3600"/>
+        </w:tabs>
+        <w:ind w:left="3600" w:hanging="360"/>
+      </w:pPr>
+      <w:rPr>
+        <w:rFonts w:ascii="Wingdings" w:hAnsi="Wingdings" w:hint="default"/>
+        <w:sz w:val="20"/>
+      </w:rPr>
+    </w:lvl>
+    <w:lvl w:ilvl="5" w:tentative="1">
+      <w:start w:val="1"/>
+      <w:numFmt w:val="bullet"/>
+      <w:lvlText w:val=""/>
+      <w:lvlJc w:val="left"/>
+      <w:pPr>
+        <w:tabs>
+          <w:tab w:val="num" w:pos="4320"/>
+        </w:tabs>
+        <w:ind w:left="4320" w:hanging="360"/>
+      </w:pPr>
+      <w:rPr>
+        <w:rFonts w:ascii="Wingdings" w:hAnsi="Wingdings" w:hint="default"/>
+        <w:sz w:val="20"/>
+      </w:rPr>
+    </w:lvl>
+    <w:lvl w:ilvl="6" w:tentative="1">
+      <w:start w:val="1"/>
+      <w:numFmt w:val="bullet"/>
+      <w:lvlText w:val=""/>
+      <w:lvlJc w:val="left"/>
+      <w:pPr>
+        <w:tabs>
+          <w:tab w:val="num" w:pos="5040"/>
+        </w:tabs>
+        <w:ind w:left="5040" w:hanging="360"/>
+      </w:pPr>
+      <w:rPr>
+        <w:rFonts w:ascii="Wingdings" w:hAnsi="Wingdings" w:hint="default"/>
+        <w:sz w:val="20"/>
+      </w:rPr>
+    </w:lvl>
+    <w:lvl w:ilvl="7" w:tentative="1">
+      <w:start w:val="1"/>
+      <w:numFmt w:val="bullet"/>
+      <w:lvlText w:val=""/>
+      <w:lvlJc w:val="left"/>
+      <w:pPr>
+        <w:tabs>
+          <w:tab w:val="num" w:pos="5760"/>
+        </w:tabs>
+        <w:ind w:left="5760" w:hanging="360"/>
+      </w:pPr>
+      <w:rPr>
+        <w:rFonts w:ascii="Wingdings" w:hAnsi="Wingdings" w:hint="default"/>
+        <w:sz w:val="20"/>
+      </w:rPr>
+    </w:lvl>
+    <w:lvl w:ilvl="8" w:tentative="1">
+      <w:start w:val="1"/>
+      <w:numFmt w:val="bullet"/>
+      <w:lvlText w:val=""/>
+      <w:lvlJc w:val="left"/>
+      <w:pPr>
+        <w:tabs>
+          <w:tab w:val="num" w:pos="6480"/>
+        </w:tabs>
+        <w:ind w:left="6480" w:hanging="360"/>
+      </w:pPr>
+      <w:rPr>
+        <w:rFonts w:ascii="Wingdings" w:hAnsi="Wingdings" w:hint="default"/>
+        <w:sz w:val="20"/>
+      </w:rPr>
+    </w:lvl>
+  </w:abstractNum>
+  <w:abstractNum w:abstractNumId="5" w15:restartNumberingAfterBreak="0">
+    <w:nsid w:val="237A480D"/>
+    <w:multiLevelType w:val="multilevel"/>
+    <w:tmpl w:val="B39600B4"/>
+    <w:lvl w:ilvl="0">
+      <w:start w:val="1"/>
+      <w:numFmt w:val="decimal"/>
+      <w:lvlText w:val="%1."/>
+      <w:lvlJc w:val="left"/>
+      <w:pPr>
+        <w:tabs>
+          <w:tab w:val="num" w:pos="720"/>
+        </w:tabs>
+        <w:ind w:left="720" w:hanging="360"/>
+      </w:pPr>
+    </w:lvl>
+    <w:lvl w:ilvl="1" w:tentative="1">
+      <w:start w:val="1"/>
+      <w:numFmt w:val="decimal"/>
+      <w:lvlText w:val="%2."/>
+      <w:lvlJc w:val="left"/>
+      <w:pPr>
+        <w:tabs>
+          <w:tab w:val="num" w:pos="1440"/>
+        </w:tabs>
+        <w:ind w:left="1440" w:hanging="360"/>
+      </w:pPr>
+    </w:lvl>
+    <w:lvl w:ilvl="2" w:tentative="1">
+      <w:start w:val="1"/>
+      <w:numFmt w:val="decimal"/>
+      <w:lvlText w:val="%3."/>
+      <w:lvlJc w:val="left"/>
+      <w:pPr>
+        <w:tabs>
+          <w:tab w:val="num" w:pos="2160"/>
+        </w:tabs>
+        <w:ind w:left="2160" w:hanging="360"/>
+      </w:pPr>
+    </w:lvl>
+    <w:lvl w:ilvl="3" w:tentative="1">
+      <w:start w:val="1"/>
+      <w:numFmt w:val="decimal"/>
+      <w:lvlText w:val="%4."/>
+      <w:lvlJc w:val="left"/>
+      <w:pPr>
+        <w:tabs>
+          <w:tab w:val="num" w:pos="2880"/>
+        </w:tabs>
+        <w:ind w:left="2880" w:hanging="360"/>
+      </w:pPr>
+    </w:lvl>
+    <w:lvl w:ilvl="4" w:tentative="1">
+      <w:start w:val="1"/>
+      <w:numFmt w:val="decimal"/>
+      <w:lvlText w:val="%5."/>
+      <w:lvlJc w:val="left"/>
+      <w:pPr>
+        <w:tabs>
+          <w:tab w:val="num" w:pos="3600"/>
+        </w:tabs>
+        <w:ind w:left="3600" w:hanging="360"/>
+      </w:pPr>
+    </w:lvl>
+    <w:lvl w:ilvl="5" w:tentative="1">
+      <w:start w:val="1"/>
+      <w:numFmt w:val="decimal"/>
+      <w:lvlText w:val="%6."/>
+      <w:lvlJc w:val="left"/>
+      <w:pPr>
+        <w:tabs>
+          <w:tab w:val="num" w:pos="4320"/>
+        </w:tabs>
+        <w:ind w:left="4320" w:hanging="360"/>
+      </w:pPr>
+    </w:lvl>
+    <w:lvl w:ilvl="6" w:tentative="1">
+      <w:start w:val="1"/>
+      <w:numFmt w:val="decimal"/>
+      <w:lvlText w:val="%7."/>
+      <w:lvlJc w:val="left"/>
+      <w:pPr>
+        <w:tabs>
+          <w:tab w:val="num" w:pos="5040"/>
+        </w:tabs>
+        <w:ind w:left="5040" w:hanging="360"/>
+      </w:pPr>
+    </w:lvl>
+    <w:lvl w:ilvl="7" w:tentative="1">
+      <w:start w:val="1"/>
+      <w:numFmt w:val="decimal"/>
+      <w:lvlText w:val="%8."/>
+      <w:lvlJc w:val="left"/>
+      <w:pPr>
+        <w:tabs>
+          <w:tab w:val="num" w:pos="5760"/>
+        </w:tabs>
+        <w:ind w:left="5760" w:hanging="360"/>
+      </w:pPr>
+    </w:lvl>
+    <w:lvl w:ilvl="8" w:tentative="1">
+      <w:start w:val="1"/>
+      <w:numFmt w:val="decimal"/>
+      <w:lvlText w:val="%9."/>
+      <w:lvlJc w:val="left"/>
+      <w:pPr>
+        <w:tabs>
+          <w:tab w:val="num" w:pos="6480"/>
+        </w:tabs>
+        <w:ind w:left="6480" w:hanging="360"/>
+      </w:pPr>
+    </w:lvl>
+  </w:abstractNum>
+  <w:abstractNum w:abstractNumId="6" w15:restartNumberingAfterBreak="0">
+    <w:nsid w:val="2862658F"/>
+    <w:multiLevelType w:val="multilevel"/>
+    <w:tmpl w:val="CDDC2588"/>
+    <w:lvl w:ilvl="0">
+      <w:start w:val="1"/>
+      <w:numFmt w:val="decimal"/>
+      <w:lvlText w:val="%1."/>
+      <w:lvlJc w:val="left"/>
+      <w:pPr>
+        <w:tabs>
+          <w:tab w:val="num" w:pos="720"/>
+        </w:tabs>
+        <w:ind w:left="720" w:hanging="360"/>
+      </w:pPr>
+    </w:lvl>
+    <w:lvl w:ilvl="1" w:tentative="1">
+      <w:start w:val="1"/>
+      <w:numFmt w:val="decimal"/>
+      <w:lvlText w:val="%2."/>
+      <w:lvlJc w:val="left"/>
+      <w:pPr>
+        <w:tabs>
+          <w:tab w:val="num" w:pos="1440"/>
+        </w:tabs>
+        <w:ind w:left="1440" w:hanging="360"/>
+      </w:pPr>
+    </w:lvl>
+    <w:lvl w:ilvl="2" w:tentative="1">
+      <w:start w:val="1"/>
+      <w:numFmt w:val="decimal"/>
+      <w:lvlText w:val="%3."/>
+      <w:lvlJc w:val="left"/>
+      <w:pPr>
+        <w:tabs>
+          <w:tab w:val="num" w:pos="2160"/>
+        </w:tabs>
+        <w:ind w:left="2160" w:hanging="360"/>
+      </w:pPr>
+    </w:lvl>
+    <w:lvl w:ilvl="3" w:tentative="1">
+      <w:start w:val="1"/>
+      <w:numFmt w:val="decimal"/>
+      <w:lvlText w:val="%4."/>
+      <w:lvlJc w:val="left"/>
+      <w:pPr>
+        <w:tabs>
+          <w:tab w:val="num" w:pos="2880"/>
+        </w:tabs>
+        <w:ind w:left="2880" w:hanging="360"/>
+      </w:pPr>
+    </w:lvl>
+    <w:lvl w:ilvl="4" w:tentative="1">
+      <w:start w:val="1"/>
+      <w:numFmt w:val="decimal"/>
+      <w:lvlText w:val="%5."/>
+      <w:lvlJc w:val="left"/>
+      <w:pPr>
+        <w:tabs>
+          <w:tab w:val="num" w:pos="3600"/>
+        </w:tabs>
+        <w:ind w:left="3600" w:hanging="360"/>
+      </w:pPr>
+    </w:lvl>
+    <w:lvl w:ilvl="5" w:tentative="1">
+      <w:start w:val="1"/>
+      <w:numFmt w:val="decimal"/>
+      <w:lvlText w:val="%6."/>
+      <w:lvlJc w:val="left"/>
+      <w:pPr>
+        <w:tabs>
+          <w:tab w:val="num" w:pos="4320"/>
+        </w:tabs>
+        <w:ind w:left="4320" w:hanging="360"/>
+      </w:pPr>
+    </w:lvl>
+    <w:lvl w:ilvl="6" w:tentative="1">
+      <w:start w:val="1"/>
+      <w:numFmt w:val="decimal"/>
+      <w:lvlText w:val="%7."/>
+      <w:lvlJc w:val="left"/>
+      <w:pPr>
+        <w:tabs>
+          <w:tab w:val="num" w:pos="5040"/>
+        </w:tabs>
+        <w:ind w:left="5040" w:hanging="360"/>
+      </w:pPr>
+    </w:lvl>
+    <w:lvl w:ilvl="7" w:tentative="1">
+      <w:start w:val="1"/>
+      <w:numFmt w:val="decimal"/>
+      <w:lvlText w:val="%8."/>
+      <w:lvlJc w:val="left"/>
+      <w:pPr>
+        <w:tabs>
+          <w:tab w:val="num" w:pos="5760"/>
+        </w:tabs>
+        <w:ind w:left="5760" w:hanging="360"/>
+      </w:pPr>
+    </w:lvl>
+    <w:lvl w:ilvl="8" w:tentative="1">
+      <w:start w:val="1"/>
+      <w:numFmt w:val="decimal"/>
+      <w:lvlText w:val="%9."/>
+      <w:lvlJc w:val="left"/>
+      <w:pPr>
+        <w:tabs>
+          <w:tab w:val="num" w:pos="6480"/>
+        </w:tabs>
+        <w:ind w:left="6480" w:hanging="360"/>
+      </w:pPr>
+    </w:lvl>
+  </w:abstractNum>
+  <w:abstractNum w:abstractNumId="7" w15:restartNumberingAfterBreak="0">
+    <w:nsid w:val="316403CA"/>
+    <w:multiLevelType w:val="multilevel"/>
+    <w:tmpl w:val="1FB01EF2"/>
+    <w:lvl w:ilvl="0">
+      <w:start w:val="1"/>
+      <w:numFmt w:val="bullet"/>
+      <w:lvlText w:val=""/>
+      <w:lvlJc w:val="left"/>
+      <w:pPr>
+        <w:tabs>
+          <w:tab w:val="num" w:pos="720"/>
+        </w:tabs>
+        <w:ind w:left="720" w:hanging="360"/>
+      </w:pPr>
+      <w:rPr>
+        <w:rFonts w:ascii="Symbol" w:hAnsi="Symbol" w:hint="default"/>
+        <w:sz w:val="20"/>
+      </w:rPr>
+    </w:lvl>
+    <w:lvl w:ilvl="1" w:tentative="1">
+      <w:start w:val="1"/>
+      <w:numFmt w:val="bullet"/>
+      <w:lvlText w:val="o"/>
+      <w:lvlJc w:val="left"/>
+      <w:pPr>
+        <w:tabs>
+          <w:tab w:val="num" w:pos="1440"/>
+        </w:tabs>
+        <w:ind w:left="1440" w:hanging="360"/>
+      </w:pPr>
+      <w:rPr>
+        <w:rFonts w:ascii="Courier New" w:hAnsi="Courier New" w:hint="default"/>
+        <w:sz w:val="20"/>
+      </w:rPr>
+    </w:lvl>
+    <w:lvl w:ilvl="2" w:tentative="1">
+      <w:start w:val="1"/>
+      <w:numFmt w:val="bullet"/>
+      <w:lvlText w:val=""/>
+      <w:lvlJc w:val="left"/>
+      <w:pPr>
+        <w:tabs>
+          <w:tab w:val="num" w:pos="2160"/>
+        </w:tabs>
+        <w:ind w:left="2160" w:hanging="360"/>
+      </w:pPr>
+      <w:rPr>
+        <w:rFonts w:ascii="Wingdings" w:hAnsi="Wingdings" w:hint="default"/>
+        <w:sz w:val="20"/>
+      </w:rPr>
+    </w:lvl>
+    <w:lvl w:ilvl="3" w:tentative="1">
+      <w:start w:val="1"/>
+      <w:numFmt w:val="bullet"/>
+      <w:lvlText w:val=""/>
+      <w:lvlJc w:val="left"/>
+      <w:pPr>
+        <w:tabs>
+          <w:tab w:val="num" w:pos="2880"/>
+        </w:tabs>
+        <w:ind w:left="2880" w:hanging="360"/>
+      </w:pPr>
+      <w:rPr>
+        <w:rFonts w:ascii="Wingdings" w:hAnsi="Wingdings" w:hint="default"/>
+        <w:sz w:val="20"/>
+      </w:rPr>
+    </w:lvl>
+    <w:lvl w:ilvl="4" w:tentative="1">
+      <w:start w:val="1"/>
+      <w:numFmt w:val="bullet"/>
+      <w:lvlText w:val=""/>
+      <w:lvlJc w:val="left"/>
+      <w:pPr>
+        <w:tabs>
+          <w:tab w:val="num" w:pos="3600"/>
+        </w:tabs>
+        <w:ind w:left="3600" w:hanging="360"/>
+      </w:pPr>
+      <w:rPr>
+        <w:rFonts w:ascii="Wingdings" w:hAnsi="Wingdings" w:hint="default"/>
+        <w:sz w:val="20"/>
+      </w:rPr>
+    </w:lvl>
+    <w:lvl w:ilvl="5" w:tentative="1">
+      <w:start w:val="1"/>
+      <w:numFmt w:val="bullet"/>
+      <w:lvlText w:val=""/>
+      <w:lvlJc w:val="left"/>
+      <w:pPr>
+        <w:tabs>
+          <w:tab w:val="num" w:pos="4320"/>
+        </w:tabs>
+        <w:ind w:left="4320" w:hanging="360"/>
+      </w:pPr>
+      <w:rPr>
+        <w:rFonts w:ascii="Wingdings" w:hAnsi="Wingdings" w:hint="default"/>
+        <w:sz w:val="20"/>
+      </w:rPr>
+    </w:lvl>
+    <w:lvl w:ilvl="6" w:tentative="1">
+      <w:start w:val="1"/>
+      <w:numFmt w:val="bullet"/>
+      <w:lvlText w:val=""/>
+      <w:lvlJc w:val="left"/>
+      <w:pPr>
+        <w:tabs>
+          <w:tab w:val="num" w:pos="5040"/>
+        </w:tabs>
+        <w:ind w:left="5040" w:hanging="360"/>
+      </w:pPr>
+      <w:rPr>
+        <w:rFonts w:ascii="Wingdings" w:hAnsi="Wingdings" w:hint="default"/>
+        <w:sz w:val="20"/>
+      </w:rPr>
+    </w:lvl>
+    <w:lvl w:ilvl="7" w:tentative="1">
+      <w:start w:val="1"/>
+      <w:numFmt w:val="bullet"/>
+      <w:lvlText w:val=""/>
+      <w:lvlJc w:val="left"/>
+      <w:pPr>
+        <w:tabs>
+          <w:tab w:val="num" w:pos="5760"/>
+        </w:tabs>
+        <w:ind w:left="5760" w:hanging="360"/>
+      </w:pPr>
+      <w:rPr>
+        <w:rFonts w:ascii="Wingdings" w:hAnsi="Wingdings" w:hint="default"/>
+        <w:sz w:val="20"/>
+      </w:rPr>
+    </w:lvl>
+    <w:lvl w:ilvl="8" w:tentative="1">
+      <w:start w:val="1"/>
+      <w:numFmt w:val="bullet"/>
+      <w:lvlText w:val=""/>
+      <w:lvlJc w:val="left"/>
+      <w:pPr>
+        <w:tabs>
+          <w:tab w:val="num" w:pos="6480"/>
+        </w:tabs>
+        <w:ind w:left="6480" w:hanging="360"/>
+      </w:pPr>
+      <w:rPr>
+        <w:rFonts w:ascii="Wingdings" w:hAnsi="Wingdings" w:hint="default"/>
+        <w:sz w:val="20"/>
+      </w:rPr>
+    </w:lvl>
+  </w:abstractNum>
+  <w:abstractNum w:abstractNumId="8" w15:restartNumberingAfterBreak="0">
+    <w:nsid w:val="32A651EA"/>
+    <w:multiLevelType w:val="hybridMultilevel"/>
+    <w:tmpl w:val="B39E22E0"/>
+    <w:lvl w:ilvl="0" w:tplc="95AC86D8">
+      <w:start w:val="2"/>
+      <w:numFmt w:val="bullet"/>
+      <w:lvlText w:val="-"/>
+      <w:lvlJc w:val="left"/>
+      <w:pPr>
+        <w:ind w:left="1080" w:hanging="360"/>
+      </w:pPr>
+      <w:rPr>
+        <w:rFonts w:ascii="Calibri" w:eastAsiaTheme="minorEastAsia" w:hAnsi="Calibri" w:cs="Calibri" w:hint="default"/>
+      </w:rPr>
+    </w:lvl>
+    <w:lvl w:ilvl="1" w:tplc="08090003" w:tentative="1">
+      <w:start w:val="1"/>
+      <w:numFmt w:val="bullet"/>
+      <w:lvlText w:val="o"/>
+      <w:lvlJc w:val="left"/>
+      <w:pPr>
+        <w:ind w:left="1800" w:hanging="360"/>
+      </w:pPr>
+      <w:rPr>
+        <w:rFonts w:ascii="Courier New" w:hAnsi="Courier New" w:cs="Courier New" w:hint="default"/>
+      </w:rPr>
+    </w:lvl>
+    <w:lvl w:ilvl="2" w:tplc="08090005" w:tentative="1">
+      <w:start w:val="1"/>
+      <w:numFmt w:val="bullet"/>
+      <w:lvlText w:val=""/>
+      <w:lvlJc w:val="left"/>
+      <w:pPr>
+        <w:ind w:left="2520" w:hanging="360"/>
+      </w:pPr>
+      <w:rPr>
+        <w:rFonts w:ascii="Wingdings" w:hAnsi="Wingdings" w:hint="default"/>
+      </w:rPr>
+    </w:lvl>
+    <w:lvl w:ilvl="3" w:tplc="08090001" w:tentative="1">
+      <w:start w:val="1"/>
+      <w:numFmt w:val="bullet"/>
+      <w:lvlText w:val=""/>
+      <w:lvlJc w:val="left"/>
+      <w:pPr>
+        <w:ind w:left="3240" w:hanging="360"/>
+      </w:pPr>
+      <w:rPr>
+        <w:rFonts w:ascii="Symbol" w:hAnsi="Symbol" w:hint="default"/>
+      </w:rPr>
+    </w:lvl>
+    <w:lvl w:ilvl="4" w:tplc="08090003" w:tentative="1">
+      <w:start w:val="1"/>
+      <w:numFmt w:val="bullet"/>
+      <w:lvlText w:val="o"/>
+      <w:lvlJc w:val="left"/>
+      <w:pPr>
+        <w:ind w:left="3960" w:hanging="360"/>
+      </w:pPr>
+      <w:rPr>
+        <w:rFonts w:ascii="Courier New" w:hAnsi="Courier New" w:cs="Courier New" w:hint="default"/>
+      </w:rPr>
+    </w:lvl>
+    <w:lvl w:ilvl="5" w:tplc="08090005" w:tentative="1">
+      <w:start w:val="1"/>
+      <w:numFmt w:val="bullet"/>
+      <w:lvlText w:val=""/>
+      <w:lvlJc w:val="left"/>
+      <w:pPr>
+        <w:ind w:left="4680" w:hanging="360"/>
+      </w:pPr>
+      <w:rPr>
+        <w:rFonts w:ascii="Wingdings" w:hAnsi="Wingdings" w:hint="default"/>
+      </w:rPr>
+    </w:lvl>
+    <w:lvl w:ilvl="6" w:tplc="08090001" w:tentative="1">
+      <w:start w:val="1"/>
+      <w:numFmt w:val="bullet"/>
+      <w:lvlText w:val=""/>
+      <w:lvlJc w:val="left"/>
+      <w:pPr>
+        <w:ind w:left="5400" w:hanging="360"/>
+      </w:pPr>
+      <w:rPr>
+        <w:rFonts w:ascii="Symbol" w:hAnsi="Symbol" w:hint="default"/>
+      </w:rPr>
+    </w:lvl>
+    <w:lvl w:ilvl="7" w:tplc="08090003" w:tentative="1">
+      <w:start w:val="1"/>
+      <w:numFmt w:val="bullet"/>
+      <w:lvlText w:val="o"/>
+      <w:lvlJc w:val="left"/>
+      <w:pPr>
+        <w:ind w:left="6120" w:hanging="360"/>
+      </w:pPr>
+      <w:rPr>
+        <w:rFonts w:ascii="Courier New" w:hAnsi="Courier New" w:cs="Courier New" w:hint="default"/>
+      </w:rPr>
+    </w:lvl>
+    <w:lvl w:ilvl="8" w:tplc="08090005" w:tentative="1">
+      <w:start w:val="1"/>
+      <w:numFmt w:val="bullet"/>
+      <w:lvlText w:val=""/>
+      <w:lvlJc w:val="left"/>
+      <w:pPr>
+        <w:ind w:left="6840" w:hanging="360"/>
+      </w:pPr>
+      <w:rPr>
+        <w:rFonts w:ascii="Wingdings" w:hAnsi="Wingdings" w:hint="default"/>
+      </w:rPr>
+    </w:lvl>
+  </w:abstractNum>
+  <w:abstractNum w:abstractNumId="9" w15:restartNumberingAfterBreak="0">
+    <w:nsid w:val="3B1B4A63"/>
+    <w:multiLevelType w:val="multilevel"/>
+    <w:tmpl w:val="DDC6B32E"/>
+    <w:lvl w:ilvl="0">
+      <w:start w:val="1"/>
+      <w:numFmt w:val="bullet"/>
+      <w:lvlText w:val=""/>
+      <w:lvlJc w:val="left"/>
+      <w:pPr>
+        <w:tabs>
+          <w:tab w:val="num" w:pos="720"/>
+        </w:tabs>
+        <w:ind w:left="720" w:hanging="360"/>
+      </w:pPr>
+      <w:rPr>
+        <w:rFonts w:ascii="Symbol" w:hAnsi="Symbol" w:hint="default"/>
+        <w:sz w:val="20"/>
+      </w:rPr>
+    </w:lvl>
+    <w:lvl w:ilvl="1" w:tentative="1">
+      <w:start w:val="1"/>
+      <w:numFmt w:val="bullet"/>
+      <w:lvlText w:val="o"/>
+      <w:lvlJc w:val="left"/>
+      <w:pPr>
+        <w:tabs>
+          <w:tab w:val="num" w:pos="1440"/>
+        </w:tabs>
+        <w:ind w:left="1440" w:hanging="360"/>
+      </w:pPr>
+      <w:rPr>
+        <w:rFonts w:ascii="Courier New" w:hAnsi="Courier New" w:hint="default"/>
+        <w:sz w:val="20"/>
+      </w:rPr>
+    </w:lvl>
+    <w:lvl w:ilvl="2" w:tentative="1">
+      <w:start w:val="1"/>
+      <w:numFmt w:val="bullet"/>
+      <w:lvlText w:val=""/>
+      <w:lvlJc w:val="left"/>
+      <w:pPr>
+        <w:tabs>
+          <w:tab w:val="num" w:pos="2160"/>
+        </w:tabs>
+        <w:ind w:left="2160" w:hanging="360"/>
+      </w:pPr>
+      <w:rPr>
+        <w:rFonts w:ascii="Wingdings" w:hAnsi="Wingdings" w:hint="default"/>
+        <w:sz w:val="20"/>
+      </w:rPr>
+    </w:lvl>
+    <w:lvl w:ilvl="3" w:tentative="1">
+      <w:start w:val="1"/>
+      <w:numFmt w:val="bullet"/>
+      <w:lvlText w:val=""/>
+      <w:lvlJc w:val="left"/>
+      <w:pPr>
+        <w:tabs>
+          <w:tab w:val="num" w:pos="2880"/>
+        </w:tabs>
+        <w:ind w:left="2880" w:hanging="360"/>
+      </w:pPr>
+      <w:rPr>
+        <w:rFonts w:ascii="Wingdings" w:hAnsi="Wingdings" w:hint="default"/>
+        <w:sz w:val="20"/>
+      </w:rPr>
+    </w:lvl>
+    <w:lvl w:ilvl="4" w:tentative="1">
+      <w:start w:val="1"/>
+      <w:numFmt w:val="bullet"/>
+      <w:lvlText w:val=""/>
+      <w:lvlJc w:val="left"/>
+      <w:pPr>
+        <w:tabs>
+          <w:tab w:val="num" w:pos="3600"/>
+        </w:tabs>
+        <w:ind w:left="3600" w:hanging="360"/>
+      </w:pPr>
+      <w:rPr>
+        <w:rFonts w:ascii="Wingdings" w:hAnsi="Wingdings" w:hint="default"/>
+        <w:sz w:val="20"/>
+      </w:rPr>
+    </w:lvl>
+    <w:lvl w:ilvl="5" w:tentative="1">
+      <w:start w:val="1"/>
+      <w:numFmt w:val="bullet"/>
+      <w:lvlText w:val=""/>
+      <w:lvlJc w:val="left"/>
+      <w:pPr>
+        <w:tabs>
+          <w:tab w:val="num" w:pos="4320"/>
+        </w:tabs>
+        <w:ind w:left="4320" w:hanging="360"/>
+      </w:pPr>
+      <w:rPr>
+        <w:rFonts w:ascii="Wingdings" w:hAnsi="Wingdings" w:hint="default"/>
+        <w:sz w:val="20"/>
+      </w:rPr>
+    </w:lvl>
+    <w:lvl w:ilvl="6" w:tentative="1">
+      <w:start w:val="1"/>
+      <w:numFmt w:val="bullet"/>
+      <w:lvlText w:val=""/>
+      <w:lvlJc w:val="left"/>
+      <w:pPr>
+        <w:tabs>
+          <w:tab w:val="num" w:pos="5040"/>
+        </w:tabs>
+        <w:ind w:left="5040" w:hanging="360"/>
+      </w:pPr>
+      <w:rPr>
+        <w:rFonts w:ascii="Wingdings" w:hAnsi="Wingdings" w:hint="default"/>
+        <w:sz w:val="20"/>
+      </w:rPr>
+    </w:lvl>
+    <w:lvl w:ilvl="7" w:tentative="1">
+      <w:start w:val="1"/>
+      <w:numFmt w:val="bullet"/>
+      <w:lvlText w:val=""/>
+      <w:lvlJc w:val="left"/>
+      <w:pPr>
+        <w:tabs>
+          <w:tab w:val="num" w:pos="5760"/>
+        </w:tabs>
+        <w:ind w:left="5760" w:hanging="360"/>
+      </w:pPr>
+      <w:rPr>
+        <w:rFonts w:ascii="Wingdings" w:hAnsi="Wingdings" w:hint="default"/>
+        <w:sz w:val="20"/>
+      </w:rPr>
+    </w:lvl>
+    <w:lvl w:ilvl="8" w:tentative="1">
+      <w:start w:val="1"/>
+      <w:numFmt w:val="bullet"/>
+      <w:lvlText w:val=""/>
+      <w:lvlJc w:val="left"/>
+      <w:pPr>
+        <w:tabs>
+          <w:tab w:val="num" w:pos="6480"/>
+        </w:tabs>
+        <w:ind w:left="6480" w:hanging="360"/>
+      </w:pPr>
+      <w:rPr>
+        <w:rFonts w:ascii="Wingdings" w:hAnsi="Wingdings" w:hint="default"/>
+        <w:sz w:val="20"/>
+      </w:rPr>
+    </w:lvl>
+  </w:abstractNum>
+  <w:abstractNum w:abstractNumId="10" w15:restartNumberingAfterBreak="0">
+    <w:nsid w:val="3C78103A"/>
+    <w:multiLevelType w:val="multilevel"/>
+    <w:tmpl w:val="641E7172"/>
+    <w:lvl w:ilvl="0">
+      <w:start w:val="2"/>
+      <w:numFmt w:val="decimal"/>
+      <w:lvlText w:val="%1."/>
+      <w:lvlJc w:val="left"/>
+      <w:pPr>
+        <w:tabs>
+          <w:tab w:val="num" w:pos="720"/>
+        </w:tabs>
+        <w:ind w:left="720" w:hanging="360"/>
+      </w:pPr>
+    </w:lvl>
+    <w:lvl w:ilvl="1" w:tentative="1">
+      <w:start w:val="1"/>
+      <w:numFmt w:val="decimal"/>
+      <w:lvlText w:val="%2."/>
+      <w:lvlJc w:val="left"/>
+      <w:pPr>
+        <w:tabs>
+          <w:tab w:val="num" w:pos="1440"/>
+        </w:tabs>
+        <w:ind w:left="1440" w:hanging="360"/>
+      </w:pPr>
+    </w:lvl>
+    <w:lvl w:ilvl="2" w:tentative="1">
+      <w:start w:val="1"/>
+      <w:numFmt w:val="decimal"/>
+      <w:lvlText w:val="%3."/>
+      <w:lvlJc w:val="left"/>
+      <w:pPr>
+        <w:tabs>
+          <w:tab w:val="num" w:pos="2160"/>
+        </w:tabs>
+        <w:ind w:left="2160" w:hanging="360"/>
+      </w:pPr>
+    </w:lvl>
+    <w:lvl w:ilvl="3" w:tentative="1">
+      <w:start w:val="1"/>
+      <w:numFmt w:val="decimal"/>
+      <w:lvlText w:val="%4."/>
+      <w:lvlJc w:val="left"/>
+      <w:pPr>
+        <w:tabs>
+          <w:tab w:val="num" w:pos="2880"/>
+        </w:tabs>
+        <w:ind w:left="2880" w:hanging="360"/>
+      </w:pPr>
+    </w:lvl>
+    <w:lvl w:ilvl="4" w:tentative="1">
+      <w:start w:val="1"/>
+      <w:numFmt w:val="decimal"/>
+      <w:lvlText w:val="%5."/>
+      <w:lvlJc w:val="left"/>
+      <w:pPr>
+        <w:tabs>
+          <w:tab w:val="num" w:pos="3600"/>
+        </w:tabs>
+        <w:ind w:left="3600" w:hanging="360"/>
+      </w:pPr>
+    </w:lvl>
+    <w:lvl w:ilvl="5" w:tentative="1">
+      <w:start w:val="1"/>
+      <w:numFmt w:val="decimal"/>
+      <w:lvlText w:val="%6."/>
+      <w:lvlJc w:val="left"/>
+      <w:pPr>
+        <w:tabs>
+          <w:tab w:val="num" w:pos="4320"/>
+        </w:tabs>
+        <w:ind w:left="4320" w:hanging="360"/>
+      </w:pPr>
+    </w:lvl>
+    <w:lvl w:ilvl="6" w:tentative="1">
+      <w:start w:val="1"/>
+      <w:numFmt w:val="decimal"/>
+      <w:lvlText w:val="%7."/>
+      <w:lvlJc w:val="left"/>
+      <w:pPr>
+        <w:tabs>
+          <w:tab w:val="num" w:pos="5040"/>
+        </w:tabs>
+        <w:ind w:left="5040" w:hanging="360"/>
+      </w:pPr>
+    </w:lvl>
+    <w:lvl w:ilvl="7" w:tentative="1">
+      <w:start w:val="1"/>
+      <w:numFmt w:val="decimal"/>
+      <w:lvlText w:val="%8."/>
+      <w:lvlJc w:val="left"/>
+      <w:pPr>
+        <w:tabs>
+          <w:tab w:val="num" w:pos="5760"/>
+        </w:tabs>
+        <w:ind w:left="5760" w:hanging="360"/>
+      </w:pPr>
+    </w:lvl>
+    <w:lvl w:ilvl="8" w:tentative="1">
+      <w:start w:val="1"/>
+      <w:numFmt w:val="decimal"/>
+      <w:lvlText w:val="%9."/>
+      <w:lvlJc w:val="left"/>
+      <w:pPr>
+        <w:tabs>
+          <w:tab w:val="num" w:pos="6480"/>
+        </w:tabs>
+        <w:ind w:left="6480" w:hanging="360"/>
+      </w:pPr>
+    </w:lvl>
+  </w:abstractNum>
+  <w:abstractNum w:abstractNumId="11" w15:restartNumberingAfterBreak="0">
+    <w:nsid w:val="3CE27053"/>
+    <w:multiLevelType w:val="hybridMultilevel"/>
+    <w:tmpl w:val="B010D32E"/>
+    <w:lvl w:ilvl="0" w:tplc="08090011">
+      <w:start w:val="1"/>
+      <w:numFmt w:val="decimal"/>
+      <w:lvlText w:val="%1)"/>
+      <w:lvlJc w:val="left"/>
+      <w:pPr>
+        <w:ind w:left="720" w:hanging="360"/>
+      </w:pPr>
+      <w:rPr>
+        <w:rFonts w:hint="default"/>
+      </w:rPr>
+    </w:lvl>
+    <w:lvl w:ilvl="1" w:tplc="08090019" w:tentative="1">
+      <w:start w:val="1"/>
+      <w:numFmt w:val="lowerLetter"/>
+      <w:lvlText w:val="%2."/>
+      <w:lvlJc w:val="left"/>
+      <w:pPr>
+        <w:ind w:left="1440" w:hanging="360"/>
+      </w:pPr>
+    </w:lvl>
+    <w:lvl w:ilvl="2" w:tplc="0809001B" w:tentative="1">
+      <w:start w:val="1"/>
+      <w:numFmt w:val="lowerRoman"/>
+      <w:lvlText w:val="%3."/>
+      <w:lvlJc w:val="right"/>
+      <w:pPr>
+        <w:ind w:left="2160" w:hanging="180"/>
+      </w:pPr>
+    </w:lvl>
+    <w:lvl w:ilvl="3" w:tplc="0809000F" w:tentative="1">
+      <w:start w:val="1"/>
+      <w:numFmt w:val="decimal"/>
+      <w:lvlText w:val="%4."/>
+      <w:lvlJc w:val="left"/>
+      <w:pPr>
+        <w:ind w:left="2880" w:hanging="360"/>
+      </w:pPr>
+    </w:lvl>
+    <w:lvl w:ilvl="4" w:tplc="08090019" w:tentative="1">
+      <w:start w:val="1"/>
+      <w:numFmt w:val="lowerLetter"/>
+      <w:lvlText w:val="%5."/>
+      <w:lvlJc w:val="left"/>
+      <w:pPr>
+        <w:ind w:left="3600" w:hanging="360"/>
+      </w:pPr>
+    </w:lvl>
+    <w:lvl w:ilvl="5" w:tplc="0809001B" w:tentative="1">
+      <w:start w:val="1"/>
+      <w:numFmt w:val="lowerRoman"/>
+      <w:lvlText w:val="%6."/>
+      <w:lvlJc w:val="right"/>
+      <w:pPr>
+        <w:ind w:left="4320" w:hanging="180"/>
+      </w:pPr>
+    </w:lvl>
+    <w:lvl w:ilvl="6" w:tplc="0809000F" w:tentative="1">
+      <w:start w:val="1"/>
+      <w:numFmt w:val="decimal"/>
+      <w:lvlText w:val="%7."/>
+      <w:lvlJc w:val="left"/>
+      <w:pPr>
+        <w:ind w:left="5040" w:hanging="360"/>
+      </w:pPr>
+    </w:lvl>
+    <w:lvl w:ilvl="7" w:tplc="08090019" w:tentative="1">
+      <w:start w:val="1"/>
+      <w:numFmt w:val="lowerLetter"/>
+      <w:lvlText w:val="%8."/>
+      <w:lvlJc w:val="left"/>
+      <w:pPr>
+        <w:ind w:left="5760" w:hanging="360"/>
+      </w:pPr>
+    </w:lvl>
+    <w:lvl w:ilvl="8" w:tplc="0809001B" w:tentative="1">
+      <w:start w:val="1"/>
+      <w:numFmt w:val="lowerRoman"/>
+      <w:lvlText w:val="%9."/>
+      <w:lvlJc w:val="right"/>
+      <w:pPr>
+        <w:ind w:left="6480" w:hanging="180"/>
+      </w:pPr>
+    </w:lvl>
+  </w:abstractNum>
+  <w:abstractNum w:abstractNumId="12" w15:restartNumberingAfterBreak="0">
+    <w:nsid w:val="5B866F60"/>
+    <w:multiLevelType w:val="multilevel"/>
+    <w:tmpl w:val="ECAE6DA2"/>
+    <w:lvl w:ilvl="0">
+      <w:start w:val="2"/>
+      <w:numFmt w:val="decimal"/>
+      <w:lvlText w:val="%1."/>
+      <w:lvlJc w:val="left"/>
+      <w:pPr>
+        <w:tabs>
+          <w:tab w:val="num" w:pos="720"/>
+        </w:tabs>
+        <w:ind w:left="720" w:hanging="360"/>
+      </w:pPr>
+    </w:lvl>
+    <w:lvl w:ilvl="1" w:tentative="1">
+      <w:start w:val="1"/>
+      <w:numFmt w:val="decimal"/>
+      <w:lvlText w:val="%2."/>
+      <w:lvlJc w:val="left"/>
+      <w:pPr>
+        <w:tabs>
+          <w:tab w:val="num" w:pos="1440"/>
+        </w:tabs>
+        <w:ind w:left="1440" w:hanging="360"/>
+      </w:pPr>
+    </w:lvl>
+    <w:lvl w:ilvl="2" w:tentative="1">
+      <w:start w:val="1"/>
+      <w:numFmt w:val="decimal"/>
+      <w:lvlText w:val="%3."/>
+      <w:lvlJc w:val="left"/>
+      <w:pPr>
+        <w:tabs>
+          <w:tab w:val="num" w:pos="2160"/>
+        </w:tabs>
+        <w:ind w:left="2160" w:hanging="360"/>
+      </w:pPr>
+    </w:lvl>
+    <w:lvl w:ilvl="3" w:tentative="1">
+      <w:start w:val="1"/>
+      <w:numFmt w:val="decimal"/>
+      <w:lvlText w:val="%4."/>
+      <w:lvlJc w:val="left"/>
+      <w:pPr>
+        <w:tabs>
+          <w:tab w:val="num" w:pos="2880"/>
+        </w:tabs>
+        <w:ind w:left="2880" w:hanging="360"/>
+      </w:pPr>
+    </w:lvl>
+    <w:lvl w:ilvl="4" w:tentative="1">
+      <w:start w:val="1"/>
+      <w:numFmt w:val="decimal"/>
+      <w:lvlText w:val="%5."/>
+      <w:lvlJc w:val="left"/>
+      <w:pPr>
+        <w:tabs>
+          <w:tab w:val="num" w:pos="3600"/>
+        </w:tabs>
+        <w:ind w:left="3600" w:hanging="360"/>
+      </w:pPr>
+    </w:lvl>
+    <w:lvl w:ilvl="5" w:tentative="1">
+      <w:start w:val="1"/>
+      <w:numFmt w:val="decimal"/>
+      <w:lvlText w:val="%6."/>
+      <w:lvlJc w:val="left"/>
+      <w:pPr>
+        <w:tabs>
+          <w:tab w:val="num" w:pos="4320"/>
+        </w:tabs>
+        <w:ind w:left="4320" w:hanging="360"/>
+      </w:pPr>
+    </w:lvl>
+    <w:lvl w:ilvl="6" w:tentative="1">
+      <w:start w:val="1"/>
+      <w:numFmt w:val="decimal"/>
+      <w:lvlText w:val="%7."/>
+      <w:lvlJc w:val="left"/>
+      <w:pPr>
+        <w:tabs>
+          <w:tab w:val="num" w:pos="5040"/>
+        </w:tabs>
+        <w:ind w:left="5040" w:hanging="360"/>
+      </w:pPr>
+    </w:lvl>
+    <w:lvl w:ilvl="7" w:tentative="1">
+      <w:start w:val="1"/>
+      <w:numFmt w:val="decimal"/>
+      <w:lvlText w:val="%8."/>
+      <w:lvlJc w:val="left"/>
+      <w:pPr>
+        <w:tabs>
+          <w:tab w:val="num" w:pos="5760"/>
+        </w:tabs>
+        <w:ind w:left="5760" w:hanging="360"/>
+      </w:pPr>
+    </w:lvl>
+    <w:lvl w:ilvl="8" w:tentative="1">
+      <w:start w:val="1"/>
+      <w:numFmt w:val="decimal"/>
+      <w:lvlText w:val="%9."/>
+      <w:lvlJc w:val="left"/>
+      <w:pPr>
+        <w:tabs>
+          <w:tab w:val="num" w:pos="6480"/>
+        </w:tabs>
+        <w:ind w:left="6480" w:hanging="360"/>
+      </w:pPr>
+    </w:lvl>
+  </w:abstractNum>
+  <w:abstractNum w:abstractNumId="13" w15:restartNumberingAfterBreak="0">
+    <w:nsid w:val="714376EA"/>
+    <w:multiLevelType w:val="hybridMultilevel"/>
+    <w:tmpl w:val="BF6874E8"/>
+    <w:lvl w:ilvl="0" w:tplc="08090011">
+      <w:start w:val="1"/>
+      <w:numFmt w:val="decimal"/>
+      <w:lvlText w:val="%1)"/>
+      <w:lvlJc w:val="left"/>
+      <w:pPr>
+        <w:ind w:left="720" w:hanging="360"/>
+      </w:pPr>
+      <w:rPr>
+        <w:rFonts w:hint="default"/>
+      </w:rPr>
+    </w:lvl>
+    <w:lvl w:ilvl="1" w:tplc="08090019" w:tentative="1">
+      <w:start w:val="1"/>
+      <w:numFmt w:val="lowerLetter"/>
+      <w:lvlText w:val="%2."/>
+      <w:lvlJc w:val="left"/>
+      <w:pPr>
+        <w:ind w:left="1440" w:hanging="360"/>
+      </w:pPr>
+    </w:lvl>
+    <w:lvl w:ilvl="2" w:tplc="0809001B" w:tentative="1">
+      <w:start w:val="1"/>
+      <w:numFmt w:val="lowerRoman"/>
+      <w:lvlText w:val="%3."/>
+      <w:lvlJc w:val="right"/>
+      <w:pPr>
+        <w:ind w:left="2160" w:hanging="180"/>
+      </w:pPr>
+    </w:lvl>
+    <w:lvl w:ilvl="3" w:tplc="0809000F" w:tentative="1">
+      <w:start w:val="1"/>
+      <w:numFmt w:val="decimal"/>
+      <w:lvlText w:val="%4."/>
+      <w:lvlJc w:val="left"/>
+      <w:pPr>
+        <w:ind w:left="2880" w:hanging="360"/>
+      </w:pPr>
+    </w:lvl>
+    <w:lvl w:ilvl="4" w:tplc="08090019" w:tentative="1">
+      <w:start w:val="1"/>
+      <w:numFmt w:val="lowerLetter"/>
+      <w:lvlText w:val="%5."/>
+      <w:lvlJc w:val="left"/>
+      <w:pPr>
+        <w:ind w:left="3600" w:hanging="360"/>
+      </w:pPr>
+    </w:lvl>
+    <w:lvl w:ilvl="5" w:tplc="0809001B" w:tentative="1">
+      <w:start w:val="1"/>
+      <w:numFmt w:val="lowerRoman"/>
+      <w:lvlText w:val="%6."/>
+      <w:lvlJc w:val="right"/>
+      <w:pPr>
+        <w:ind w:left="4320" w:hanging="180"/>
+      </w:pPr>
+    </w:lvl>
+    <w:lvl w:ilvl="6" w:tplc="0809000F" w:tentative="1">
+      <w:start w:val="1"/>
+      <w:numFmt w:val="decimal"/>
+      <w:lvlText w:val="%7."/>
+      <w:lvlJc w:val="left"/>
+      <w:pPr>
+        <w:ind w:left="5040" w:hanging="360"/>
+      </w:pPr>
+    </w:lvl>
+    <w:lvl w:ilvl="7" w:tplc="08090019" w:tentative="1">
+      <w:start w:val="1"/>
+      <w:numFmt w:val="lowerLetter"/>
+      <w:lvlText w:val="%8."/>
+      <w:lvlJc w:val="left"/>
+      <w:pPr>
+        <w:ind w:left="5760" w:hanging="360"/>
+      </w:pPr>
+    </w:lvl>
+    <w:lvl w:ilvl="8" w:tplc="0809001B" w:tentative="1">
+      <w:start w:val="1"/>
+      <w:numFmt w:val="lowerRoman"/>
+      <w:lvlText w:val="%9."/>
+      <w:lvlJc w:val="right"/>
+      <w:pPr>
+        <w:ind w:left="6480" w:hanging="180"/>
+      </w:pPr>
+    </w:lvl>
+  </w:abstractNum>
+  <w:num w:numId="1" w16cid:durableId="1967349016">
+    <w:abstractNumId w:val="3"/>
+  </w:num>
+  <w:num w:numId="2" w16cid:durableId="940843407">
+    <w:abstractNumId w:val="6"/>
+  </w:num>
+  <w:num w:numId="3" w16cid:durableId="551428092">
+    <w:abstractNumId w:val="7"/>
+  </w:num>
+  <w:num w:numId="4" w16cid:durableId="894776741">
+    <w:abstractNumId w:val="10"/>
+  </w:num>
+  <w:num w:numId="5" w16cid:durableId="1072045644">
+    <w:abstractNumId w:val="1"/>
+  </w:num>
+  <w:num w:numId="6" w16cid:durableId="2045447662">
+    <w:abstractNumId w:val="5"/>
+  </w:num>
+  <w:num w:numId="7" w16cid:durableId="344483853">
+    <w:abstractNumId w:val="4"/>
+  </w:num>
+  <w:num w:numId="8" w16cid:durableId="2015495442">
+    <w:abstractNumId w:val="12"/>
+  </w:num>
+  <w:num w:numId="9" w16cid:durableId="779300751">
+    <w:abstractNumId w:val="9"/>
+  </w:num>
+  <w:num w:numId="10" w16cid:durableId="941910992">
+    <w:abstractNumId w:val="11"/>
+  </w:num>
+  <w:num w:numId="11" w16cid:durableId="1442912967">
+    <w:abstractNumId w:val="0"/>
+  </w:num>
+  <w:num w:numId="12" w16cid:durableId="1411804999">
+    <w:abstractNumId w:val="8"/>
+  </w:num>
+  <w:num w:numId="13" w16cid:durableId="1732343451">
+    <w:abstractNumId w:val="13"/>
+  </w:num>
+  <w:num w:numId="14" w16cid:durableId="92014687">
+    <w:abstractNumId w:val="2"/>
+  </w:num>
+</w:numbering>
 </file>
 
 <file path=word/styles.xml><?xml version="1.0" encoding="utf-8"?>
@@ -411,6 +2474,26 @@
       <w:lang w:val="en-GB"/>
     </w:rPr>
   </w:style>
+  <w:style w:type="paragraph" w:styleId="Heading2">
+    <w:name w:val="heading 2"/>
+    <w:basedOn w:val="Normal"/>
+    <w:link w:val="Heading2Char"/>
+    <w:uiPriority w:val="9"/>
+    <w:qFormat/>
+    <w:rsid w:val="0016648F"/>
+    <w:pPr>
+      <w:spacing w:before="100" w:beforeAutospacing="1" w:after="100" w:afterAutospacing="1"/>
+      <w:outlineLvl w:val="1"/>
+    </w:pPr>
+    <w:rPr>
+      <w:rFonts w:ascii="Times New Roman" w:eastAsia="Times New Roman" w:hAnsi="Times New Roman" w:cs="Times New Roman"/>
+      <w:b/>
+      <w:bCs/>
+      <w:sz w:val="36"/>
+      <w:szCs w:val="36"/>
+      <w:lang w:val="en-SG"/>
+    </w:rPr>
+  </w:style>
   <w:style w:type="character" w:default="1" w:styleId="DefaultParagraphFont">
     <w:name w:val="Default Paragraph Font"/>
     <w:uiPriority w:val="1"/>
@@ -437,6 +2520,31 @@
     <w:uiPriority w:val="99"/>
     <w:semiHidden/>
     <w:unhideWhenUsed/>
+  </w:style>
+  <w:style w:type="character" w:customStyle="1" w:styleId="Heading2Char">
+    <w:name w:val="Heading 2 Char"/>
+    <w:basedOn w:val="DefaultParagraphFont"/>
+    <w:link w:val="Heading2"/>
+    <w:uiPriority w:val="9"/>
+    <w:rsid w:val="0016648F"/>
+    <w:rPr>
+      <w:rFonts w:ascii="Times New Roman" w:eastAsia="Times New Roman" w:hAnsi="Times New Roman" w:cs="Times New Roman"/>
+      <w:b/>
+      <w:bCs/>
+      <w:sz w:val="36"/>
+      <w:szCs w:val="36"/>
+    </w:rPr>
+  </w:style>
+  <w:style w:type="paragraph" w:styleId="ListParagraph">
+    <w:name w:val="List Paragraph"/>
+    <w:basedOn w:val="Normal"/>
+    <w:uiPriority w:val="34"/>
+    <w:qFormat/>
+    <w:rsid w:val="0016648F"/>
+    <w:pPr>
+      <w:ind w:left="720"/>
+      <w:contextualSpacing/>
+    </w:pPr>
   </w:style>
 </w:styles>
 </file>

</xml_diff>